<commit_message>
end of auto affectation front
</commit_message>
<xml_diff>
--- a/utils/manuel_utilisateur.docx
+++ b/utils/manuel_utilisateur.docx
@@ -155,6 +155,46 @@
       <w:pPr>
         <w:pStyle w:val="Paragraphedeliste"/>
       </w:pPr>
+    </w:p>
+    <w:p>
+      <w:pPr>
+        <w:pStyle w:val="Paragraphedeliste"/>
+      </w:pPr>
+    </w:p>
+    <w:p>
+      <w:pPr>
+        <w:pStyle w:val="Paragraphedeliste"/>
+        <w:ind w:left="0"/>
+      </w:pPr>
+      <w:r>
+        <w:t>Affectation automatique de fin d’année</w:t>
+      </w:r>
+      <w:r>
+        <w:tab/>
+      </w:r>
+    </w:p>
+    <w:p>
+      <w:pPr>
+        <w:pStyle w:val="Paragraphedeliste"/>
+        <w:ind w:left="0"/>
+      </w:pPr>
+    </w:p>
+    <w:p>
+      <w:pPr>
+        <w:pStyle w:val="Paragraphedeliste"/>
+        <w:numPr>
+          <w:ilvl w:val="0"/>
+          <w:numId w:val="4"/>
+        </w:numPr>
+      </w:pPr>
+      <w:r>
+        <w:t>Chaque élève souhaitant aller dans un club l’année suivante doit faire 3 choix sur l’interface grâce au menu « candidature »</w:t>
+      </w:r>
+    </w:p>
+    <w:p>
+      <w:pPr>
+        <w:pStyle w:val="Paragraphedeliste"/>
+      </w:pPr>
       <w:r>
         <w:t>Règles :</w:t>
       </w:r>
@@ -162,12 +202,71 @@
     <w:p>
       <w:pPr>
         <w:pStyle w:val="Paragraphedeliste"/>
-      </w:pPr>
-      <w:r>
-        <w:tab/>
+        <w:numPr>
+          <w:ilvl w:val="0"/>
+          <w:numId w:val="2"/>
+        </w:numPr>
+      </w:pPr>
+      <w:r>
+        <w:t>On ne peut choisir un club qu’une fois</w:t>
+      </w:r>
+    </w:p>
+    <w:p>
+      <w:pPr>
+        <w:pStyle w:val="Paragraphedeliste"/>
+        <w:numPr>
+          <w:ilvl w:val="0"/>
+          <w:numId w:val="2"/>
+        </w:numPr>
+      </w:pPr>
+      <w:r>
+        <w:t xml:space="preserve">Pour </w:t>
+      </w:r>
+      <w:proofErr w:type="spellStart"/>
+      <w:r>
+        <w:t>Capisen</w:t>
+      </w:r>
+      <w:proofErr w:type="spellEnd"/>
+      <w:r>
+        <w:t xml:space="preserve"> : Le choix ne sera pris en compte que s’il est placer en premier choix. </w:t>
+      </w:r>
+      <w:proofErr w:type="spellStart"/>
+      <w:r>
+        <w:t>Capisen</w:t>
+      </w:r>
+      <w:proofErr w:type="spellEnd"/>
+      <w:r>
+        <w:t xml:space="preserve"> procède à </w:t>
       </w:r>
       <w:bookmarkStart w:id="0" w:name="_GoBack"/>
       <w:bookmarkEnd w:id="0"/>
+      <w:r>
+        <w:t>des entretiens individuels</w:t>
+      </w:r>
+      <w:r>
+        <w:t xml:space="preserve"> et choisira lui-même ses membres</w:t>
+      </w:r>
+    </w:p>
+    <w:p>
+      <w:pPr>
+        <w:pStyle w:val="Paragraphedeliste"/>
+        <w:numPr>
+          <w:ilvl w:val="0"/>
+          <w:numId w:val="2"/>
+        </w:numPr>
+      </w:pPr>
+      <w:r>
+        <w:t>Pour le BDE et le BDS :</w:t>
+      </w:r>
+      <w:r>
+        <w:t xml:space="preserve"> Leurs membres doivent êtres affecter avant toute affectation automatique, grâce au menu « gestion des utilisateurs » en choisissant l’année suivante</w:t>
+      </w:r>
+    </w:p>
+    <w:p>
+      <w:pPr>
+        <w:pStyle w:val="Paragraphedeliste"/>
+        <w:ind w:left="1800"/>
+      </w:pPr>
     </w:p>
     <w:sectPr>
       <w:pgSz w:w="11906" w:h="16838"/>
@@ -182,6 +281,95 @@
 <file path=word/numbering.xml><?xml version="1.0" encoding="utf-8"?>
 <w:numbering xmlns:wpc="http://schemas.microsoft.com/office/word/2010/wordprocessingCanvas" xmlns:cx="http://schemas.microsoft.com/office/drawing/2014/chartex" xmlns:cx1="http://schemas.microsoft.com/office/drawing/2015/9/8/chartex" xmlns:mc="http://schemas.openxmlformats.org/markup-compatibility/2006" xmlns:o="urn:schemas-microsoft-com:office:office" xmlns:r="http://schemas.openxmlformats.org/officeDocument/2006/relationships" xmlns:m="http://schemas.openxmlformats.org/officeDocument/2006/math" xmlns:v="urn:schemas-microsoft-com:vml" xmlns:wp14="http://schemas.microsoft.com/office/word/2010/wordprocessingDrawing" xmlns:wp="http://schemas.openxmlformats.org/drawingml/2006/wordprocessingDrawing" xmlns:w10="urn:schemas-microsoft-com:office:word" xmlns:w="http://schemas.openxmlformats.org/wordprocessingml/2006/main" xmlns:w14="http://schemas.microsoft.com/office/word/2010/wordml" xmlns:w15="http://schemas.microsoft.com/office/word/2012/wordml" xmlns:w16se="http://schemas.microsoft.com/office/word/2015/wordml/symex" xmlns:wpg="http://schemas.microsoft.com/office/word/2010/wordprocessingGroup" xmlns:wpi="http://schemas.microsoft.com/office/word/2010/wordprocessingInk" xmlns:wne="http://schemas.microsoft.com/office/word/2006/wordml" xmlns:wps="http://schemas.microsoft.com/office/word/2010/wordprocessingShape" mc:Ignorable="w14 w15 w16se wp14">
   <w:abstractNum w:abstractNumId="0" w15:restartNumberingAfterBreak="0">
+    <w:nsid w:val="276F128F"/>
+    <w:multiLevelType w:val="hybridMultilevel"/>
+    <w:tmpl w:val="D3F4ECD8"/>
+    <w:lvl w:ilvl="0" w:tplc="040C0011">
+      <w:start w:val="1"/>
+      <w:numFmt w:val="decimal"/>
+      <w:lvlText w:val="%1)"/>
+      <w:lvlJc w:val="left"/>
+      <w:pPr>
+        <w:ind w:left="720" w:hanging="360"/>
+      </w:pPr>
+      <w:rPr>
+        <w:rFonts w:hint="default"/>
+      </w:rPr>
+    </w:lvl>
+    <w:lvl w:ilvl="1" w:tplc="040C0019" w:tentative="1">
+      <w:start w:val="1"/>
+      <w:numFmt w:val="lowerLetter"/>
+      <w:lvlText w:val="%2."/>
+      <w:lvlJc w:val="left"/>
+      <w:pPr>
+        <w:ind w:left="1440" w:hanging="360"/>
+      </w:pPr>
+    </w:lvl>
+    <w:lvl w:ilvl="2" w:tplc="040C001B" w:tentative="1">
+      <w:start w:val="1"/>
+      <w:numFmt w:val="lowerRoman"/>
+      <w:lvlText w:val="%3."/>
+      <w:lvlJc w:val="right"/>
+      <w:pPr>
+        <w:ind w:left="2160" w:hanging="180"/>
+      </w:pPr>
+    </w:lvl>
+    <w:lvl w:ilvl="3" w:tplc="040C000F" w:tentative="1">
+      <w:start w:val="1"/>
+      <w:numFmt w:val="decimal"/>
+      <w:lvlText w:val="%4."/>
+      <w:lvlJc w:val="left"/>
+      <w:pPr>
+        <w:ind w:left="2880" w:hanging="360"/>
+      </w:pPr>
+    </w:lvl>
+    <w:lvl w:ilvl="4" w:tplc="040C0019" w:tentative="1">
+      <w:start w:val="1"/>
+      <w:numFmt w:val="lowerLetter"/>
+      <w:lvlText w:val="%5."/>
+      <w:lvlJc w:val="left"/>
+      <w:pPr>
+        <w:ind w:left="3600" w:hanging="360"/>
+      </w:pPr>
+    </w:lvl>
+    <w:lvl w:ilvl="5" w:tplc="040C001B" w:tentative="1">
+      <w:start w:val="1"/>
+      <w:numFmt w:val="lowerRoman"/>
+      <w:lvlText w:val="%6."/>
+      <w:lvlJc w:val="right"/>
+      <w:pPr>
+        <w:ind w:left="4320" w:hanging="180"/>
+      </w:pPr>
+    </w:lvl>
+    <w:lvl w:ilvl="6" w:tplc="040C000F" w:tentative="1">
+      <w:start w:val="1"/>
+      <w:numFmt w:val="decimal"/>
+      <w:lvlText w:val="%7."/>
+      <w:lvlJc w:val="left"/>
+      <w:pPr>
+        <w:ind w:left="5040" w:hanging="360"/>
+      </w:pPr>
+    </w:lvl>
+    <w:lvl w:ilvl="7" w:tplc="040C0019" w:tentative="1">
+      <w:start w:val="1"/>
+      <w:numFmt w:val="lowerLetter"/>
+      <w:lvlText w:val="%8."/>
+      <w:lvlJc w:val="left"/>
+      <w:pPr>
+        <w:ind w:left="5760" w:hanging="360"/>
+      </w:pPr>
+    </w:lvl>
+    <w:lvl w:ilvl="8" w:tplc="040C001B" w:tentative="1">
+      <w:start w:val="1"/>
+      <w:numFmt w:val="lowerRoman"/>
+      <w:lvlText w:val="%9."/>
+      <w:lvlJc w:val="right"/>
+      <w:pPr>
+        <w:ind w:left="6480" w:hanging="180"/>
+      </w:pPr>
+    </w:lvl>
+  </w:abstractNum>
+  <w:abstractNum w:abstractNumId="1" w15:restartNumberingAfterBreak="0">
     <w:nsid w:val="332F577D"/>
     <w:multiLevelType w:val="hybridMultilevel"/>
     <w:tmpl w:val="C75003FE"/>
@@ -293,7 +481,7 @@
       </w:rPr>
     </w:lvl>
   </w:abstractNum>
-  <w:abstractNum w:abstractNumId="1" w15:restartNumberingAfterBreak="0">
+  <w:abstractNum w:abstractNumId="2" w15:restartNumberingAfterBreak="0">
     <w:nsid w:val="62DD7DA1"/>
     <w:multiLevelType w:val="hybridMultilevel"/>
     <w:tmpl w:val="9AC27AFE"/>
@@ -382,10 +570,105 @@
       </w:pPr>
     </w:lvl>
   </w:abstractNum>
+  <w:abstractNum w:abstractNumId="3" w15:restartNumberingAfterBreak="0">
+    <w:nsid w:val="65BA5F53"/>
+    <w:multiLevelType w:val="hybridMultilevel"/>
+    <w:tmpl w:val="1A2448C6"/>
+    <w:lvl w:ilvl="0" w:tplc="3662AC30">
+      <w:start w:val="1"/>
+      <w:numFmt w:val="decimal"/>
+      <w:lvlText w:val="%1)"/>
+      <w:lvlJc w:val="left"/>
+      <w:pPr>
+        <w:ind w:left="1065" w:hanging="360"/>
+      </w:pPr>
+      <w:rPr>
+        <w:rFonts w:hint="default"/>
+      </w:rPr>
+    </w:lvl>
+    <w:lvl w:ilvl="1" w:tplc="040C0019" w:tentative="1">
+      <w:start w:val="1"/>
+      <w:numFmt w:val="lowerLetter"/>
+      <w:lvlText w:val="%2."/>
+      <w:lvlJc w:val="left"/>
+      <w:pPr>
+        <w:ind w:left="1785" w:hanging="360"/>
+      </w:pPr>
+    </w:lvl>
+    <w:lvl w:ilvl="2" w:tplc="040C001B" w:tentative="1">
+      <w:start w:val="1"/>
+      <w:numFmt w:val="lowerRoman"/>
+      <w:lvlText w:val="%3."/>
+      <w:lvlJc w:val="right"/>
+      <w:pPr>
+        <w:ind w:left="2505" w:hanging="180"/>
+      </w:pPr>
+    </w:lvl>
+    <w:lvl w:ilvl="3" w:tplc="040C000F" w:tentative="1">
+      <w:start w:val="1"/>
+      <w:numFmt w:val="decimal"/>
+      <w:lvlText w:val="%4."/>
+      <w:lvlJc w:val="left"/>
+      <w:pPr>
+        <w:ind w:left="3225" w:hanging="360"/>
+      </w:pPr>
+    </w:lvl>
+    <w:lvl w:ilvl="4" w:tplc="040C0019" w:tentative="1">
+      <w:start w:val="1"/>
+      <w:numFmt w:val="lowerLetter"/>
+      <w:lvlText w:val="%5."/>
+      <w:lvlJc w:val="left"/>
+      <w:pPr>
+        <w:ind w:left="3945" w:hanging="360"/>
+      </w:pPr>
+    </w:lvl>
+    <w:lvl w:ilvl="5" w:tplc="040C001B" w:tentative="1">
+      <w:start w:val="1"/>
+      <w:numFmt w:val="lowerRoman"/>
+      <w:lvlText w:val="%6."/>
+      <w:lvlJc w:val="right"/>
+      <w:pPr>
+        <w:ind w:left="4665" w:hanging="180"/>
+      </w:pPr>
+    </w:lvl>
+    <w:lvl w:ilvl="6" w:tplc="040C000F" w:tentative="1">
+      <w:start w:val="1"/>
+      <w:numFmt w:val="decimal"/>
+      <w:lvlText w:val="%7."/>
+      <w:lvlJc w:val="left"/>
+      <w:pPr>
+        <w:ind w:left="5385" w:hanging="360"/>
+      </w:pPr>
+    </w:lvl>
+    <w:lvl w:ilvl="7" w:tplc="040C0019" w:tentative="1">
+      <w:start w:val="1"/>
+      <w:numFmt w:val="lowerLetter"/>
+      <w:lvlText w:val="%8."/>
+      <w:lvlJc w:val="left"/>
+      <w:pPr>
+        <w:ind w:left="6105" w:hanging="360"/>
+      </w:pPr>
+    </w:lvl>
+    <w:lvl w:ilvl="8" w:tplc="040C001B" w:tentative="1">
+      <w:start w:val="1"/>
+      <w:numFmt w:val="lowerRoman"/>
+      <w:lvlText w:val="%9."/>
+      <w:lvlJc w:val="right"/>
+      <w:pPr>
+        <w:ind w:left="6825" w:hanging="180"/>
+      </w:pPr>
+    </w:lvl>
+  </w:abstractNum>
   <w:num w:numId="1">
+    <w:abstractNumId w:val="2"/>
+  </w:num>
+  <w:num w:numId="2">
     <w:abstractNumId w:val="1"/>
   </w:num>
-  <w:num w:numId="2">
+  <w:num w:numId="3">
+    <w:abstractNumId w:val="3"/>
+  </w:num>
+  <w:num w:numId="4">
     <w:abstractNumId w:val="0"/>
   </w:num>
 </w:numbering>

</xml_diff>